<commit_message>
Cambio en el Word main
</commit_message>
<xml_diff>
--- a/Procesos/ControlDeCambios/DP_ControldeCambios_Grupo1-v1.docx
+++ b/Procesos/ControlDeCambios/DP_ControldeCambios_Grupo1-v1.docx
@@ -14,10 +14,6 @@
           <w:lang w:val="es-ES_tradnl"/>
         </w:rPr>
       </w:r>
-      <w:bookmarkStart w:id="0" w:name="_Toc167013477"/>
-      <w:bookmarkStart w:id="1" w:name="_Toc157487448"/>
-      <w:bookmarkStart w:id="2" w:name="_Toc167013477"/>
-      <w:bookmarkStart w:id="3" w:name="_Toc157487448"/>
     </w:p>
     <w:p>
       <w:pPr>
@@ -438,7 +434,16 @@
           <w:szCs w:val="32"/>
           <w:lang w:val="es-ES"/>
         </w:rPr>
-        <w:t>Rubén Rey</w:t>
+        <w:t xml:space="preserve">Rubén Rey </w:t>
+      </w:r>
+      <w:r>
+        <w:rPr>
+          <w:color w:val="auto"/>
+          <w:sz w:val="32"/>
+          <w:szCs w:val="32"/>
+          <w:lang w:val="es-ES"/>
+        </w:rPr>
+        <w:t>Souto</w:t>
       </w:r>
     </w:p>
     <w:p>
@@ -533,16 +538,16 @@
           <w:lang w:val="es-ES_tradnl"/>
         </w:rPr>
       </w:pPr>
-      <w:bookmarkStart w:id="4" w:name="_Toc167013477"/>
-      <w:bookmarkStart w:id="5" w:name="_Toc157487448"/>
+      <w:bookmarkStart w:id="0" w:name="_Toc157487448"/>
+      <w:bookmarkStart w:id="1" w:name="_Toc167013477"/>
       <w:r>
         <w:rPr>
           <w:lang w:val="es-ES_tradnl"/>
         </w:rPr>
         <w:t xml:space="preserve"> </w:t>
       </w:r>
-      <w:bookmarkEnd w:id="4"/>
-      <w:bookmarkEnd w:id="5"/>
+      <w:bookmarkEnd w:id="0"/>
+      <w:bookmarkEnd w:id="1"/>
       <w:r>
         <w:br w:type="page"/>
       </w:r>
@@ -1415,19 +1420,6 @@
     </w:p>
     <w:p>
       <w:pPr>
-        <w:pStyle w:val="Normal"/>
-        <w:rPr>
-          <w:lang w:val="es-ES_tradnl"/>
-        </w:rPr>
-      </w:pPr>
-      <w:r>
-        <w:rPr>
-          <w:lang w:val="es-ES_tradnl"/>
-        </w:rPr>
-      </w:r>
-    </w:p>
-    <w:p>
-      <w:pPr>
         <w:sectPr>
           <w:headerReference w:type="default" r:id="rId2"/>
           <w:headerReference w:type="first" r:id="rId3"/>
@@ -1538,6 +1530,7 @@
             <w:rPr>
               <w:webHidden/>
               <w:rStyle w:val="Enlacedelndice"/>
+              <w:vanish w:val="false"/>
             </w:rPr>
             <w:instrText xml:space="preserve"> TOC \z \o "1-3" \u \h</w:instrText>
           </w:r>
@@ -1545,6 +1538,7 @@
             <w:rPr>
               <w:webHidden/>
               <w:rStyle w:val="Enlacedelndice"/>
+              <w:vanish w:val="false"/>
             </w:rPr>
             <w:fldChar w:fldCharType="separate"/>
           </w:r>
@@ -1571,6 +1565,7 @@
               <w:rPr>
                 <w:webHidden/>
                 <w:rStyle w:val="Enlacedelndice"/>
+                <w:vanish w:val="false"/>
               </w:rPr>
               <w:t>1</w:t>
               <w:tab/>
@@ -1630,6 +1625,7 @@
               <w:rPr>
                 <w:webHidden/>
                 <w:rStyle w:val="Enlacedelndice"/>
+                <w:vanish w:val="false"/>
               </w:rPr>
               <w:t>1.1</w:t>
               <w:tab/>
@@ -1689,6 +1685,7 @@
               <w:rPr>
                 <w:webHidden/>
                 <w:rStyle w:val="Enlacedelndice"/>
+                <w:vanish w:val="false"/>
               </w:rPr>
               <w:t>1.2</w:t>
               <w:tab/>
@@ -1748,6 +1745,7 @@
               <w:rPr>
                 <w:webHidden/>
                 <w:rStyle w:val="Enlacedelndice"/>
+                <w:vanish w:val="false"/>
               </w:rPr>
               <w:t>1.3</w:t>
               <w:tab/>
@@ -1807,6 +1805,7 @@
               <w:rPr>
                 <w:webHidden/>
                 <w:rStyle w:val="Enlacedelndice"/>
+                <w:vanish w:val="false"/>
               </w:rPr>
               <w:t>2</w:t>
               <w:tab/>
@@ -1866,6 +1865,7 @@
               <w:rPr>
                 <w:webHidden/>
                 <w:rStyle w:val="Enlacedelndice"/>
+                <w:vanish w:val="false"/>
               </w:rPr>
               <w:t>2.1</w:t>
               <w:tab/>
@@ -1925,6 +1925,7 @@
               <w:rPr>
                 <w:webHidden/>
                 <w:rStyle w:val="Enlacedelndice"/>
+                <w:vanish w:val="false"/>
               </w:rPr>
               <w:t>2.2</w:t>
               <w:tab/>
@@ -1984,6 +1985,7 @@
               <w:rPr>
                 <w:webHidden/>
                 <w:rStyle w:val="Enlacedelndice"/>
+                <w:vanish w:val="false"/>
               </w:rPr>
               <w:t>2.3</w:t>
               <w:tab/>
@@ -2042,6 +2044,7 @@
               <w:rPr>
                 <w:webHidden/>
                 <w:rStyle w:val="Enlacedelndice"/>
+                <w:vanish w:val="false"/>
               </w:rPr>
               <w:t>2.3.1</w:t>
               <w:tab/>
@@ -2100,6 +2103,7 @@
               <w:rPr>
                 <w:webHidden/>
                 <w:rStyle w:val="Enlacedelndice"/>
+                <w:vanish w:val="false"/>
               </w:rPr>
               <w:t>2.3.2</w:t>
               <w:tab/>
@@ -2158,6 +2162,7 @@
               <w:rPr>
                 <w:webHidden/>
                 <w:rStyle w:val="Enlacedelndice"/>
+                <w:vanish w:val="false"/>
               </w:rPr>
               <w:t>2.3.3</w:t>
               <w:tab/>
@@ -2216,6 +2221,7 @@
               <w:rPr>
                 <w:webHidden/>
                 <w:rStyle w:val="Enlacedelndice"/>
+                <w:vanish w:val="false"/>
               </w:rPr>
               <w:t>2.3.4</w:t>
               <w:tab/>
@@ -2274,6 +2280,7 @@
               <w:rPr>
                 <w:webHidden/>
                 <w:rStyle w:val="Enlacedelndice"/>
+                <w:vanish w:val="false"/>
               </w:rPr>
               <w:t>2.3.5</w:t>
               <w:tab/>
@@ -2332,6 +2339,7 @@
               <w:rPr>
                 <w:webHidden/>
                 <w:rStyle w:val="Enlacedelndice"/>
+                <w:vanish w:val="false"/>
               </w:rPr>
               <w:t>2.3.6</w:t>
               <w:tab/>
@@ -2390,6 +2398,7 @@
               <w:rPr>
                 <w:webHidden/>
                 <w:rStyle w:val="Enlacedelndice"/>
+                <w:vanish w:val="false"/>
               </w:rPr>
               <w:t>2.3.7</w:t>
               <w:tab/>
@@ -2438,6 +2447,7 @@
               <w:rPr>
                 <w:webHidden/>
                 <w:rStyle w:val="Enlacedelndice"/>
+                <w:vanish w:val="false"/>
               </w:rPr>
               <w:t>2.3.8</w:t>
               <w:tab/>
@@ -2487,6 +2497,7 @@
               <w:rPr>
                 <w:webHidden/>
                 <w:rStyle w:val="Enlacedelndice"/>
+                <w:vanish w:val="false"/>
               </w:rPr>
               <w:t>2.4</w:t>
               <w:tab/>
@@ -2535,6 +2546,7 @@
               <w:rPr>
                 <w:webHidden/>
                 <w:rStyle w:val="Enlacedelndice"/>
+                <w:vanish w:val="false"/>
               </w:rPr>
               <w:t>2.4.1</w:t>
               <w:tab/>
@@ -2583,6 +2595,7 @@
               <w:rPr>
                 <w:webHidden/>
                 <w:rStyle w:val="Enlacedelndice"/>
+                <w:vanish w:val="false"/>
               </w:rPr>
               <w:t>2.4.2</w:t>
               <w:tab/>
@@ -2631,6 +2644,7 @@
               <w:rPr>
                 <w:webHidden/>
                 <w:rStyle w:val="Enlacedelndice"/>
+                <w:vanish w:val="false"/>
               </w:rPr>
               <w:t>2.4.3</w:t>
               <w:tab/>
@@ -2679,6 +2693,7 @@
               <w:rPr>
                 <w:webHidden/>
                 <w:rStyle w:val="Enlacedelndice"/>
+                <w:vanish w:val="false"/>
               </w:rPr>
               <w:t>2.4.4</w:t>
               <w:tab/>
@@ -2727,6 +2742,7 @@
               <w:rPr>
                 <w:webHidden/>
                 <w:rStyle w:val="Enlacedelndice"/>
+                <w:vanish w:val="false"/>
               </w:rPr>
               <w:t>2.4.5</w:t>
               <w:tab/>
@@ -2775,6 +2791,7 @@
               <w:rPr>
                 <w:webHidden/>
                 <w:rStyle w:val="Enlacedelndice"/>
+                <w:vanish w:val="false"/>
               </w:rPr>
               <w:t>2.4.6</w:t>
               <w:tab/>
@@ -2824,6 +2841,7 @@
               <w:rPr>
                 <w:webHidden/>
                 <w:rStyle w:val="Enlacedelndice"/>
+                <w:vanish w:val="false"/>
               </w:rPr>
               <w:t>3</w:t>
               <w:tab/>
@@ -2873,6 +2891,7 @@
               <w:rPr>
                 <w:webHidden/>
                 <w:rStyle w:val="Enlacedelndice"/>
+                <w:vanish w:val="false"/>
               </w:rPr>
               <w:t>3.1</w:t>
               <w:tab/>
@@ -2921,6 +2940,7 @@
               <w:rPr>
                 <w:webHidden/>
                 <w:rStyle w:val="Enlacedelndice"/>
+                <w:vanish w:val="false"/>
               </w:rPr>
               <w:t>3.1.1</w:t>
               <w:tab/>
@@ -2969,6 +2989,7 @@
               <w:rPr>
                 <w:webHidden/>
                 <w:rStyle w:val="Enlacedelndice"/>
+                <w:vanish w:val="false"/>
               </w:rPr>
               <w:t>3.1.2</w:t>
               <w:tab/>
@@ -3017,6 +3038,7 @@
               <w:rPr>
                 <w:webHidden/>
                 <w:rStyle w:val="Enlacedelndice"/>
+                <w:vanish w:val="false"/>
               </w:rPr>
               <w:t>3.1.3</w:t>
               <w:tab/>
@@ -3065,6 +3087,7 @@
               <w:rPr>
                 <w:webHidden/>
                 <w:rStyle w:val="Enlacedelndice"/>
+                <w:vanish w:val="false"/>
               </w:rPr>
               <w:t>3.1.4</w:t>
               <w:tab/>
@@ -3114,6 +3137,7 @@
               <w:rPr>
                 <w:webHidden/>
                 <w:rStyle w:val="Enlacedelndice"/>
+                <w:vanish w:val="false"/>
               </w:rPr>
               <w:t>3.2</w:t>
               <w:tab/>
@@ -3163,6 +3187,7 @@
               <w:rPr>
                 <w:webHidden/>
                 <w:rStyle w:val="Enlacedelndice"/>
+                <w:vanish w:val="false"/>
               </w:rPr>
               <w:t>3.3</w:t>
               <w:tab/>
@@ -3180,6 +3205,7 @@
           <w:r>
             <w:rPr>
               <w:rStyle w:val="Enlacedelndice"/>
+              <w:vanish w:val="false"/>
             </w:rPr>
             <w:fldChar w:fldCharType="end"/>
           </w:r>
@@ -3194,9 +3220,7 @@
         </w:rPr>
       </w:pPr>
       <w:r>
-        <w:rPr>
-          <w:lang w:val="es-ES"/>
-        </w:rPr>
+        <w:rPr/>
       </w:r>
     </w:p>
     <w:sdt>
@@ -3218,50 +3242,16 @@
             </w:rPr>
           </w:pPr>
           <w:r>
-            <w:fldChar w:fldCharType="begin"/>
-          </w:r>
-          <w:r>
-            <w:rPr/>
-            <w:instrText xml:space="preserve"> TOC \z \o "1-3" \u \h</w:instrText>
-          </w:r>
-          <w:r>
-            <w:rPr/>
-            <w:fldChar w:fldCharType="separate"/>
-          </w:r>
-          <w:r>
-            <w:rPr/>
-          </w:r>
-          <w:r>
-            <w:rPr/>
-            <w:fldChar w:fldCharType="end"/>
+            <w:rPr>
+              <w:rFonts w:ascii="Calibri" w:hAnsi="Calibri"/>
+              <w:sz w:val="22"/>
+              <w:szCs w:val="22"/>
+              <w:lang w:val="es-ES_tradnl" w:eastAsia="gl-ES"/>
+            </w:rPr>
           </w:r>
         </w:p>
       </w:sdtContent>
     </w:sdt>
-    <w:p>
-      <w:pPr>
-        <w:pStyle w:val="Normal"/>
-        <w:rPr>
-          <w:i/>
-          <w:i/>
-          <w:iCs/>
-          <w:color w:val="FF0000"/>
-          <w:sz w:val="18"/>
-          <w:szCs w:val="18"/>
-          <w:lang w:val="es-ES"/>
-        </w:rPr>
-      </w:pPr>
-      <w:r>
-        <w:rPr>
-          <w:i/>
-          <w:iCs/>
-          <w:color w:val="FF0000"/>
-          <w:sz w:val="18"/>
-          <w:szCs w:val="18"/>
-          <w:lang w:val="es-ES"/>
-        </w:rPr>
-      </w:r>
-    </w:p>
     <w:p>
       <w:pPr>
         <w:sectPr>
@@ -3277,12 +3267,23 @@
         </w:sectPr>
         <w:pStyle w:val="Normal"/>
         <w:rPr>
-          <w:lang w:val="es-ES_tradnl"/>
-        </w:rPr>
-      </w:pPr>
-      <w:r>
-        <w:rPr>
-          <w:lang w:val="es-ES_tradnl"/>
+          <w:i/>
+          <w:i/>
+          <w:iCs/>
+          <w:color w:val="FF0000"/>
+          <w:sz w:val="18"/>
+          <w:szCs w:val="18"/>
+          <w:lang w:val="es-ES"/>
+        </w:rPr>
+      </w:pPr>
+      <w:r>
+        <w:rPr>
+          <w:i/>
+          <w:iCs/>
+          <w:color w:val="FF0000"/>
+          <w:sz w:val="18"/>
+          <w:szCs w:val="18"/>
+          <w:lang w:val="es-ES"/>
         </w:rPr>
       </w:r>
     </w:p>
@@ -3308,14 +3309,14 @@
           <w:lang w:val="es-ES"/>
         </w:rPr>
       </w:pPr>
-      <w:bookmarkStart w:id="6" w:name="_Toc408442694"/>
+      <w:bookmarkStart w:id="2" w:name="_Toc408442694"/>
       <w:r>
         <w:rPr>
           <w:lang w:val="es-ES"/>
         </w:rPr>
         <w:t>Información sobre la práctica a realizar</w:t>
       </w:r>
-      <w:bookmarkEnd w:id="6"/>
+      <w:bookmarkEnd w:id="2"/>
     </w:p>
     <w:p>
       <w:pPr>
@@ -3331,14 +3332,14 @@
         </w:rPr>
         <w:t xml:space="preserve"> </w:t>
       </w:r>
-      <w:bookmarkStart w:id="7" w:name="_Toc483925087"/>
+      <w:bookmarkStart w:id="3" w:name="_Toc483925087"/>
       <w:r>
         <w:rPr>
           <w:lang w:val="es-ES"/>
         </w:rPr>
         <w:t>Descripción de la práctica</w:t>
       </w:r>
-      <w:bookmarkEnd w:id="7"/>
+      <w:bookmarkEnd w:id="3"/>
     </w:p>
     <w:p>
       <w:pPr>
@@ -3380,14 +3381,14 @@
           <w:lang w:val="es-ES"/>
         </w:rPr>
       </w:pPr>
-      <w:bookmarkStart w:id="8" w:name="_Toc1466490225"/>
+      <w:bookmarkStart w:id="4" w:name="_Toc1466490225"/>
       <w:r>
         <w:rPr>
           <w:lang w:val="es-ES"/>
         </w:rPr>
         <w:t>Descripción del grupo de trabajo</w:t>
       </w:r>
-      <w:bookmarkEnd w:id="8"/>
+      <w:bookmarkEnd w:id="4"/>
     </w:p>
     <w:p>
       <w:pPr>
@@ -3508,14 +3509,14 @@
           <w:lang w:val="es-ES"/>
         </w:rPr>
       </w:pPr>
-      <w:bookmarkStart w:id="9" w:name="_Toc205760990"/>
+      <w:bookmarkStart w:id="5" w:name="_Toc205760990"/>
       <w:r>
         <w:rPr>
           <w:lang w:val="es-ES"/>
         </w:rPr>
         <w:t>Seguimiento de la práctica</w:t>
       </w:r>
-      <w:bookmarkEnd w:id="9"/>
+      <w:bookmarkEnd w:id="5"/>
     </w:p>
     <w:p>
       <w:pPr>
@@ -3673,14 +3674,14 @@
           <w:lang w:val="es-ES"/>
         </w:rPr>
       </w:pPr>
-      <w:bookmarkStart w:id="10" w:name="_Toc987935345"/>
+      <w:bookmarkStart w:id="6" w:name="_Toc987935345"/>
       <w:r>
         <w:rPr>
           <w:lang w:val="es-ES"/>
         </w:rPr>
         <w:t>DOCUMENTACIÓN DE LA PRÁCTICA</w:t>
       </w:r>
-      <w:bookmarkEnd w:id="10"/>
+      <w:bookmarkEnd w:id="6"/>
     </w:p>
     <w:p>
       <w:pPr>
@@ -3690,14 +3691,14 @@
           <w:lang w:val="es-ES"/>
         </w:rPr>
       </w:pPr>
-      <w:bookmarkStart w:id="11" w:name="_Toc255714208"/>
+      <w:bookmarkStart w:id="7" w:name="_Toc255714208"/>
       <w:r>
         <w:rPr>
           <w:lang w:val="es-ES"/>
         </w:rPr>
         <w:t>Descripción del proceso de control de cambios</w:t>
       </w:r>
-      <w:bookmarkEnd w:id="11"/>
+      <w:bookmarkEnd w:id="7"/>
     </w:p>
     <w:p>
       <w:pPr>
@@ -3754,14 +3755,14 @@
           <w:lang w:val="es-ES"/>
         </w:rPr>
       </w:pPr>
-      <w:bookmarkStart w:id="12" w:name="_Toc1656234859"/>
+      <w:bookmarkStart w:id="8" w:name="_Toc1656234859"/>
       <w:r>
         <w:rPr>
           <w:lang w:val="es-ES"/>
         </w:rPr>
         <w:t>Diagrama de actividades</w:t>
       </w:r>
-      <w:bookmarkEnd w:id="12"/>
+      <w:bookmarkEnd w:id="8"/>
     </w:p>
     <w:p>
       <w:pPr>
@@ -3829,14 +3830,14 @@
           <w:lang w:val="es-ES"/>
         </w:rPr>
       </w:pPr>
-      <w:bookmarkStart w:id="13" w:name="_Toc594303653"/>
+      <w:bookmarkStart w:id="9" w:name="_Toc594303653"/>
       <w:r>
         <w:rPr>
           <w:lang w:val="es-ES"/>
         </w:rPr>
         <w:t>Definición de Actividades</w:t>
       </w:r>
-      <w:bookmarkEnd w:id="13"/>
+      <w:bookmarkEnd w:id="9"/>
     </w:p>
     <w:p>
       <w:pPr>
@@ -3846,14 +3847,14 @@
           <w:lang w:val="es-ES"/>
         </w:rPr>
       </w:pPr>
-      <w:bookmarkStart w:id="14" w:name="_Toc198433314"/>
+      <w:bookmarkStart w:id="10" w:name="_Toc198433314"/>
       <w:r>
         <w:rPr>
           <w:lang w:val="es-ES"/>
         </w:rPr>
         <w:t>Actividad 1: Identificación del problema</w:t>
       </w:r>
-      <w:bookmarkEnd w:id="14"/>
+      <w:bookmarkEnd w:id="10"/>
     </w:p>
     <w:p>
       <w:pPr>
@@ -4528,14 +4529,14 @@
           <w:lang w:val="es-ES"/>
         </w:rPr>
       </w:pPr>
-      <w:bookmarkStart w:id="15" w:name="_Toc918408474"/>
+      <w:bookmarkStart w:id="11" w:name="_Toc918408474"/>
       <w:r>
         <w:rPr>
           <w:lang w:val="es-ES"/>
         </w:rPr>
         <w:t>Actividad 2: Solicitud de Cambio</w:t>
       </w:r>
-      <w:bookmarkEnd w:id="15"/>
+      <w:bookmarkEnd w:id="11"/>
     </w:p>
     <w:p>
       <w:pPr>
@@ -4851,14 +4852,14 @@
           <w:lang w:val="es-ES"/>
         </w:rPr>
       </w:pPr>
-      <w:bookmarkStart w:id="16" w:name="_Toc279907995"/>
+      <w:bookmarkStart w:id="12" w:name="_Toc279907995"/>
       <w:r>
         <w:rPr>
           <w:lang w:val="es-ES"/>
         </w:rPr>
         <w:t>Actividad 3: Análisis de la Solicitud</w:t>
       </w:r>
-      <w:bookmarkEnd w:id="16"/>
+      <w:bookmarkEnd w:id="12"/>
     </w:p>
     <w:p>
       <w:pPr>
@@ -5191,14 +5192,14 @@
           <w:lang w:val="es-ES"/>
         </w:rPr>
       </w:pPr>
-      <w:bookmarkStart w:id="17" w:name="_Toc324681357"/>
+      <w:bookmarkStart w:id="13" w:name="_Toc324681357"/>
       <w:r>
         <w:rPr>
           <w:lang w:val="es-ES"/>
         </w:rPr>
         <w:t>Actividad 4: Toma de Decisión</w:t>
       </w:r>
-      <w:bookmarkEnd w:id="17"/>
+      <w:bookmarkEnd w:id="13"/>
     </w:p>
     <w:p>
       <w:pPr>
@@ -5888,14 +5889,14 @@
           <w:lang w:val="es-ES"/>
         </w:rPr>
       </w:pPr>
-      <w:bookmarkStart w:id="18" w:name="_Toc200351928"/>
+      <w:bookmarkStart w:id="14" w:name="_Toc200351928"/>
       <w:r>
         <w:rPr>
           <w:lang w:val="es-ES"/>
         </w:rPr>
         <w:t>Actividad 5: Planificación del Cambio</w:t>
       </w:r>
-      <w:bookmarkEnd w:id="18"/>
+      <w:bookmarkEnd w:id="14"/>
     </w:p>
     <w:p>
       <w:pPr>
@@ -6230,14 +6231,14 @@
           <w:lang w:val="es-ES"/>
         </w:rPr>
       </w:pPr>
-      <w:bookmarkStart w:id="19" w:name="_Toc629577554"/>
+      <w:bookmarkStart w:id="15" w:name="_Toc629577554"/>
       <w:r>
         <w:rPr>
           <w:lang w:val="es-ES"/>
         </w:rPr>
         <w:t>Actividad 6: Implementación del Cambio</w:t>
       </w:r>
-      <w:bookmarkEnd w:id="19"/>
+      <w:bookmarkEnd w:id="15"/>
     </w:p>
     <w:p>
       <w:pPr>
@@ -6567,14 +6568,14 @@
           <w:lang w:val="es-ES"/>
         </w:rPr>
       </w:pPr>
-      <w:bookmarkStart w:id="20" w:name="_Toc523351448"/>
+      <w:bookmarkStart w:id="16" w:name="_Toc523351448"/>
       <w:r>
         <w:rPr>
           <w:lang w:val="es-ES"/>
         </w:rPr>
         <w:t>Actividad 7: Validación y Pruebas</w:t>
       </w:r>
-      <w:bookmarkEnd w:id="20"/>
+      <w:bookmarkEnd w:id="16"/>
     </w:p>
     <w:p>
       <w:pPr>
@@ -7243,14 +7244,14 @@
           <w:lang w:val="es-ES"/>
         </w:rPr>
       </w:pPr>
-      <w:bookmarkStart w:id="21" w:name="_Toc1725261697"/>
+      <w:bookmarkStart w:id="17" w:name="_Toc1725261697"/>
       <w:r>
         <w:rPr>
           <w:lang w:val="es-ES"/>
         </w:rPr>
         <w:t>Actividad 8: Documentación Final y Distribución del Producto</w:t>
       </w:r>
-      <w:bookmarkEnd w:id="21"/>
+      <w:bookmarkEnd w:id="17"/>
     </w:p>
     <w:p>
       <w:pPr>
@@ -7580,14 +7581,14 @@
           <w:lang w:val="es-ES"/>
         </w:rPr>
       </w:pPr>
-      <w:bookmarkStart w:id="22" w:name="_Toc586062554"/>
+      <w:bookmarkStart w:id="18" w:name="_Toc586062554"/>
       <w:r>
         <w:rPr>
           <w:lang w:val="es-ES"/>
         </w:rPr>
         <w:t>Plantillas del proceso</w:t>
       </w:r>
-      <w:bookmarkEnd w:id="22"/>
+      <w:bookmarkEnd w:id="18"/>
     </w:p>
     <w:p>
       <w:pPr>
@@ -7597,14 +7598,14 @@
           <w:lang w:val="es-ES"/>
         </w:rPr>
       </w:pPr>
-      <w:bookmarkStart w:id="23" w:name="_Toc1673602044"/>
+      <w:bookmarkStart w:id="19" w:name="_Toc1673602044"/>
       <w:r>
         <w:rPr>
           <w:lang w:val="es-ES"/>
         </w:rPr>
         <w:t>Plantilla IdfPrbl</w:t>
       </w:r>
-      <w:bookmarkEnd w:id="23"/>
+      <w:bookmarkEnd w:id="19"/>
     </w:p>
     <w:p>
       <w:pPr>
@@ -8532,14 +8533,14 @@
           <w:lang w:val="es-ES"/>
         </w:rPr>
       </w:pPr>
-      <w:bookmarkStart w:id="24" w:name="_Toc2075797206"/>
+      <w:bookmarkStart w:id="20" w:name="_Toc2075797206"/>
       <w:r>
         <w:rPr>
           <w:lang w:val="es-ES"/>
         </w:rPr>
         <w:t>Plantilla SolCam</w:t>
       </w:r>
-      <w:bookmarkEnd w:id="24"/>
+      <w:bookmarkEnd w:id="20"/>
     </w:p>
     <w:p>
       <w:pPr>
@@ -9582,14 +9583,14 @@
           <w:lang w:val="es-ES"/>
         </w:rPr>
       </w:pPr>
-      <w:bookmarkStart w:id="25" w:name="_Toc946411450"/>
+      <w:bookmarkStart w:id="21" w:name="_Toc946411450"/>
       <w:r>
         <w:rPr>
           <w:lang w:val="es-ES"/>
         </w:rPr>
         <w:t>Plantilla AnaSol</w:t>
       </w:r>
-      <w:bookmarkEnd w:id="25"/>
+      <w:bookmarkEnd w:id="21"/>
     </w:p>
     <w:p>
       <w:pPr>
@@ -10536,14 +10537,14 @@
           <w:lang w:val="es-ES"/>
         </w:rPr>
       </w:pPr>
-      <w:bookmarkStart w:id="26" w:name="_Toc415003068"/>
+      <w:bookmarkStart w:id="22" w:name="_Toc415003068"/>
       <w:r>
         <w:rPr>
           <w:lang w:val="es-ES"/>
         </w:rPr>
         <w:t>Plantilla TomDec</w:t>
       </w:r>
-      <w:bookmarkEnd w:id="26"/>
+      <w:bookmarkEnd w:id="22"/>
     </w:p>
     <w:p>
       <w:pPr>
@@ -11457,14 +11458,14 @@
           <w:lang w:val="es-ES"/>
         </w:rPr>
       </w:pPr>
-      <w:bookmarkStart w:id="27" w:name="_Toc1890478246"/>
+      <w:bookmarkStart w:id="23" w:name="_Toc1890478246"/>
       <w:r>
         <w:rPr>
           <w:lang w:val="es-ES"/>
         </w:rPr>
         <w:t>Plantilla PlanCamb</w:t>
       </w:r>
-      <w:bookmarkEnd w:id="27"/>
+      <w:bookmarkEnd w:id="23"/>
     </w:p>
     <w:p>
       <w:pPr>
@@ -12569,14 +12570,14 @@
           <w:lang w:val="es-ES"/>
         </w:rPr>
       </w:pPr>
-      <w:bookmarkStart w:id="28" w:name="_Toc887822636"/>
+      <w:bookmarkStart w:id="24" w:name="_Toc887822636"/>
       <w:r>
         <w:rPr>
           <w:lang w:val="es-ES"/>
         </w:rPr>
         <w:t>Plantilla Cambios</w:t>
       </w:r>
-      <w:bookmarkEnd w:id="28"/>
+      <w:bookmarkEnd w:id="24"/>
     </w:p>
     <w:p>
       <w:pPr>
@@ -13262,12 +13263,12 @@
         <w:jc w:val="both"/>
         <w:rPr/>
       </w:pPr>
-      <w:bookmarkStart w:id="29" w:name="_Toc262416422"/>
+      <w:bookmarkStart w:id="25" w:name="_Toc262416422"/>
       <w:r>
         <w:rPr/>
         <w:t>ANEXOS</w:t>
       </w:r>
-      <w:bookmarkEnd w:id="29"/>
+      <w:bookmarkEnd w:id="25"/>
     </w:p>
     <w:p>
       <w:pPr>
@@ -13277,14 +13278,14 @@
           <w:lang w:val="es-ES"/>
         </w:rPr>
       </w:pPr>
-      <w:bookmarkStart w:id="30" w:name="_Toc1309044012"/>
+      <w:bookmarkStart w:id="26" w:name="_Toc1309044012"/>
       <w:r>
         <w:rPr>
           <w:lang w:val="es-ES"/>
         </w:rPr>
         <w:t>Anexo 1.- Cambios propuestos por cada miembro del grupo</w:t>
       </w:r>
-      <w:bookmarkEnd w:id="30"/>
+      <w:bookmarkEnd w:id="26"/>
     </w:p>
     <w:p>
       <w:pPr>
@@ -13309,14 +13310,14 @@
           <w:lang w:val="es-ES"/>
         </w:rPr>
       </w:pPr>
-      <w:bookmarkStart w:id="31" w:name="_Toc1162675443"/>
+      <w:bookmarkStart w:id="27" w:name="_Toc1162675443"/>
       <w:r>
         <w:rPr>
           <w:lang w:val="es-ES"/>
         </w:rPr>
         <w:t>Andrés Pensado Seoane</w:t>
       </w:r>
-      <w:bookmarkEnd w:id="31"/>
+      <w:bookmarkEnd w:id="27"/>
     </w:p>
     <w:p>
       <w:pPr>
@@ -13416,14 +13417,14 @@
           <w:lang w:val="es-ES"/>
         </w:rPr>
       </w:pPr>
-      <w:bookmarkStart w:id="32" w:name="_Toc2024727689"/>
+      <w:bookmarkStart w:id="28" w:name="_Toc2024727689"/>
       <w:r>
         <w:rPr>
           <w:lang w:val="es-ES"/>
         </w:rPr>
         <w:t>Rubén Rey Souto</w:t>
       </w:r>
-      <w:bookmarkEnd w:id="32"/>
+      <w:bookmarkEnd w:id="28"/>
     </w:p>
     <w:p>
       <w:pPr>
@@ -13806,14 +13807,14 @@
           <w:lang w:val="es-ES"/>
         </w:rPr>
       </w:pPr>
-      <w:bookmarkStart w:id="33" w:name="_Toc1246088990"/>
+      <w:bookmarkStart w:id="29" w:name="_Toc1246088990"/>
       <w:r>
         <w:rPr>
           <w:lang w:val="es-ES"/>
         </w:rPr>
         <w:t>Marcos Sanmartín Rodríguez</w:t>
       </w:r>
-      <w:bookmarkEnd w:id="33"/>
+      <w:bookmarkEnd w:id="29"/>
     </w:p>
     <w:p>
       <w:pPr>
@@ -13991,14 +13992,14 @@
           <w:lang w:val="es-ES"/>
         </w:rPr>
       </w:pPr>
-      <w:bookmarkStart w:id="34" w:name="_Toc1660028770"/>
+      <w:bookmarkStart w:id="30" w:name="_Toc1660028770"/>
       <w:r>
         <w:rPr>
           <w:lang w:val="es-ES"/>
         </w:rPr>
         <w:t>Joaquín Quintas Abia</w:t>
       </w:r>
-      <w:bookmarkEnd w:id="34"/>
+      <w:bookmarkEnd w:id="30"/>
     </w:p>
     <w:p>
       <w:pPr>
@@ -14166,14 +14167,14 @@
           <w:lang w:val="es-ES"/>
         </w:rPr>
       </w:pPr>
-      <w:bookmarkStart w:id="35" w:name="_Toc861972503"/>
+      <w:bookmarkStart w:id="31" w:name="_Toc861972503"/>
       <w:r>
         <w:rPr>
           <w:lang w:val="es-ES"/>
         </w:rPr>
         <w:t>Anexo 2.- Bibliografía y material utilizado</w:t>
       </w:r>
-      <w:bookmarkEnd w:id="35"/>
+      <w:bookmarkEnd w:id="31"/>
     </w:p>
     <w:p>
       <w:pPr>
@@ -14226,14 +14227,14 @@
           <w:lang w:val="es-ES"/>
         </w:rPr>
       </w:pPr>
-      <w:bookmarkStart w:id="36" w:name="_Toc1472892773"/>
+      <w:bookmarkStart w:id="32" w:name="_Toc1472892773"/>
       <w:r>
         <w:rPr>
           <w:lang w:val="es-ES"/>
         </w:rPr>
         <w:t>Anexo 3.- Relatorio de documentos asociados a éste</w:t>
       </w:r>
-      <w:bookmarkEnd w:id="36"/>
+      <w:bookmarkEnd w:id="32"/>
     </w:p>
     <w:p>
       <w:pPr>
@@ -14339,7 +14340,8 @@
         <w:p>
           <w:pPr>
             <w:pStyle w:val="Cabecera"/>
-            <w:widowControl/>
+            <w:widowControl w:val="false"/>
+            <w:suppressAutoHyphens w:val="true"/>
             <w:bidi w:val="0"/>
             <w:spacing w:before="0" w:after="0"/>
             <w:ind w:left="-115" w:hanging="0"/>
@@ -14365,7 +14367,8 @@
         <w:p>
           <w:pPr>
             <w:pStyle w:val="Cabecera"/>
-            <w:widowControl/>
+            <w:widowControl w:val="false"/>
+            <w:suppressAutoHyphens w:val="true"/>
             <w:bidi w:val="0"/>
             <w:spacing w:before="0" w:after="0"/>
             <w:jc w:val="center"/>
@@ -14390,7 +14393,8 @@
         <w:p>
           <w:pPr>
             <w:pStyle w:val="Cabecera"/>
-            <w:widowControl/>
+            <w:widowControl w:val="false"/>
+            <w:suppressAutoHyphens w:val="true"/>
             <w:bidi w:val="0"/>
             <w:spacing w:before="0" w:after="0"/>
             <w:ind w:right="-115" w:hanging="0"/>
@@ -14467,7 +14471,7 @@
       <w:rPr>
         <w:i/>
       </w:rPr>
-      <w:t>02/03/2025</w:t>
+      <w:t>05/03/2025</w:t>
     </w:r>
     <w:r>
       <w:rPr>
@@ -14517,7 +14521,7 @@
       <w:rPr>
         <w:i/>
       </w:rPr>
-      <w:t>02/03/2025</w:t>
+      <w:t>05/03/2025</w:t>
     </w:r>
     <w:r>
       <w:rPr>
@@ -14617,7 +14621,7 @@
       <w:rPr>
         <w:i/>
       </w:rPr>
-      <w:t>02/03/2025</w:t>
+      <w:t>05/03/2025</w:t>
     </w:r>
     <w:r>
       <w:rPr>
@@ -14695,7 +14699,7 @@
         <w:b/>
         <w:lang w:val="es-ES"/>
       </w:rPr>
-      <w:instrText xml:space="preserve"> NUMPAGES \* ARABIC </w:instrText>
+      <w:instrText xml:space="preserve"> NUMPAGES </w:instrText>
     </w:r>
     <w:r>
       <w:rPr>
@@ -14803,7 +14807,8 @@
         <w:p>
           <w:pPr>
             <w:pStyle w:val="Cabecera"/>
-            <w:widowControl/>
+            <w:widowControl w:val="false"/>
+            <w:suppressAutoHyphens w:val="true"/>
             <w:bidi w:val="0"/>
             <w:spacing w:before="0" w:after="0"/>
             <w:ind w:left="-115" w:hanging="0"/>
@@ -14829,7 +14834,8 @@
         <w:p>
           <w:pPr>
             <w:pStyle w:val="Cabecera"/>
-            <w:widowControl/>
+            <w:widowControl w:val="false"/>
+            <w:suppressAutoHyphens w:val="true"/>
             <w:bidi w:val="0"/>
             <w:spacing w:before="0" w:after="0"/>
             <w:jc w:val="center"/>
@@ -14854,7 +14860,8 @@
         <w:p>
           <w:pPr>
             <w:pStyle w:val="Cabecera"/>
-            <w:widowControl/>
+            <w:widowControl w:val="false"/>
+            <w:suppressAutoHyphens w:val="true"/>
             <w:bidi w:val="0"/>
             <w:spacing w:before="0" w:after="0"/>
             <w:ind w:right="-115" w:hanging="0"/>
@@ -18621,6 +18628,7 @@
     <w:rsid w:val="003036aa"/>
     <w:pPr>
       <w:widowControl/>
+      <w:suppressAutoHyphens w:val="true"/>
       <w:bidi w:val="0"/>
       <w:spacing w:before="0" w:after="0"/>
       <w:jc w:val="left"/>

</xml_diff>